<commit_message>
exchange 6 months doc for bof
</commit_message>
<xml_diff>
--- a/src/core/resources/template1.docx
+++ b/src/core/resources/template1.docx
@@ -17,6 +17,12 @@
       </w:r>
     </w:p>
     <w:p>
+      <w:pPr>
+        <w:rPr>
+          <w:sz w:val="22"/>
+          <w:u w:val="single"/>
+        </w:rPr>
+      </w:pPr>
       <w:r>
         <w:rPr>
           <w:noProof/>
@@ -25,13 +31,13 @@
           <w:lang w:val="en-US"/>
         </w:rPr>
         <w:drawing>
-          <wp:anchor distT="0" distB="0" distL="114300" distR="114300" simplePos="0" relativeHeight="251663360" behindDoc="0" locked="0" layoutInCell="1" allowOverlap="1">
+          <wp:anchor distT="0" distB="0" distL="114300" distR="114300" simplePos="0" relativeHeight="251664384" behindDoc="0" locked="0" layoutInCell="1" allowOverlap="1" wp14:anchorId="2951EEC9" wp14:editId="47425096">
             <wp:simplePos x="0" y="0"/>
             <wp:positionH relativeFrom="column">
-              <wp:posOffset>-1587</wp:posOffset>
+              <wp:posOffset>0</wp:posOffset>
             </wp:positionH>
             <wp:positionV relativeFrom="paragraph">
-              <wp:posOffset>-635</wp:posOffset>
+              <wp:posOffset>170180</wp:posOffset>
             </wp:positionV>
             <wp:extent cx="1462087" cy="1458432"/>
             <wp:effectExtent l="0" t="0" r="5080" b="8890"/>
@@ -74,6 +80,8 @@
           </wp:anchor>
         </w:drawing>
       </w:r>
+    </w:p>
+    <w:p>
       <w:r>
         <w:rPr>
           <w:sz w:val="22"/>
@@ -139,14 +147,10 @@
         <w:t xml:space="preserve">                                 _</w:t>
       </w:r>
     </w:p>
-    <w:p/>
-    <w:p/>
-    <w:p/>
-    <w:p/>
-    <w:p/>
-    <w:p>
-      <w:bookmarkStart w:id="0" w:name="_GoBack"/>
-      <w:bookmarkEnd w:id="0"/>
+    <w:p>
+      <w:r>
+        <w:br w:type="textWrapping" w:clear="all"/>
+      </w:r>
     </w:p>
     <w:p>
       <w:pPr>
@@ -321,21 +325,6 @@
           <w:szCs w:val="24"/>
         </w:rPr>
       </w:pPr>
-      <w:r>
-        <w:rPr>
-          <w:sz w:val="22"/>
-          <w:szCs w:val="24"/>
-        </w:rPr>
-        <w:t xml:space="preserve">Koden som står på formuläret är till för att kunna para ihop svaren med dina/era tidigare svar och därmed kunna mäta resultat av insatsen. </w:t>
-      </w:r>
-    </w:p>
-    <w:p>
-      <w:pPr>
-        <w:rPr>
-          <w:sz w:val="22"/>
-          <w:szCs w:val="24"/>
-        </w:rPr>
-      </w:pPr>
     </w:p>
     <w:p>
       <w:pPr>
@@ -484,7 +473,10 @@
     </w:p>
     <w:p>
       <w:r>
-        <w:t xml:space="preserve">Om du har några frågor om uppföljningen är du välkommen att kontakta din behandlare eller enhetschefen Elin Hall. </w:t>
+        <w:t xml:space="preserve">Om du har några frågor om uppföljningen är du välkommen att kontakta </w:t>
+      </w:r>
+      <w:r>
+        <w:t>öppenvården barn och familj.</w:t>
       </w:r>
     </w:p>
     <w:p>
@@ -500,47 +492,28 @@
           <w:b/>
         </w:rPr>
       </w:pPr>
-    </w:p>
-    <w:p>
-      <w:pPr>
+      <w:r>
         <w:rPr>
           <w:b/>
         </w:rPr>
-      </w:pPr>
-      <w:r>
+        <w:t>Med vänlig hälsning</w:t>
+      </w:r>
+    </w:p>
+    <w:p>
+      <w:pPr>
         <w:rPr>
           <w:b/>
         </w:rPr>
+      </w:pPr>
+      <w:r>
+        <w:rPr>
+          <w:b/>
+        </w:rPr>
         <w:lastRenderedPageBreak/>
-        <w:t>Med vänlig hälsning</w:t>
-      </w:r>
-    </w:p>
-    <w:p>
-      <w:pPr>
-        <w:rPr>
-          <w:b/>
-        </w:rPr>
-      </w:pPr>
-    </w:p>
-    <w:p>
-      <w:pPr>
-        <w:rPr>
-          <w:b/>
-        </w:rPr>
-      </w:pPr>
-      <w:r>
-        <w:rPr>
-          <w:b/>
-        </w:rPr>
         <w:t>Öppenvården Barn och familj, Vallentuna kommun</w:t>
       </w:r>
     </w:p>
     <w:p>
-      <w:r>
-        <w:br w:type="page"/>
-      </w:r>
-    </w:p>
-    <w:p>
       <w:pPr>
         <w:pStyle w:val="Heading1"/>
         <w:rPr>
@@ -551,11 +524,16 @@
         <w:rPr>
           <w:sz w:val="32"/>
         </w:rPr>
-        <w:lastRenderedPageBreak/>
         <w:t>Tack för att du hjälper oss att bli bättre!</w:t>
       </w:r>
     </w:p>
     <w:p>
+      <w:pPr>
+        <w:rPr>
+          <w:sz w:val="22"/>
+          <w:u w:val="single"/>
+        </w:rPr>
+      </w:pPr>
       <w:r>
         <w:rPr>
           <w:noProof/>
@@ -563,13 +541,13 @@
           <w:lang w:val="en-US"/>
         </w:rPr>
         <w:drawing>
-          <wp:anchor distT="0" distB="0" distL="114300" distR="114300" simplePos="0" relativeHeight="251664384" behindDoc="1" locked="0" layoutInCell="1" allowOverlap="1">
+          <wp:anchor distT="0" distB="0" distL="114300" distR="114300" simplePos="0" relativeHeight="251666432" behindDoc="1" locked="0" layoutInCell="1" allowOverlap="1" wp14:anchorId="4DA1B111" wp14:editId="4F12B5DD">
             <wp:simplePos x="0" y="0"/>
             <wp:positionH relativeFrom="column">
-              <wp:posOffset>32068</wp:posOffset>
+              <wp:posOffset>0</wp:posOffset>
             </wp:positionH>
             <wp:positionV relativeFrom="paragraph">
-              <wp:posOffset>13335</wp:posOffset>
+              <wp:posOffset>163195</wp:posOffset>
             </wp:positionV>
             <wp:extent cx="1471612" cy="1471612"/>
             <wp:effectExtent l="0" t="0" r="0" b="0"/>
@@ -620,6 +598,8 @@
           </wp:anchor>
         </w:drawing>
       </w:r>
+    </w:p>
+    <w:p>
       <w:r>
         <w:rPr>
           <w:sz w:val="22"/>
@@ -671,6 +651,7 @@
         <w:t xml:space="preserve">                                 _</w:t>
       </w:r>
     </w:p>
+    <w:p/>
     <w:p>
       <w:pPr>
         <w:rPr>
@@ -878,21 +859,6 @@
           <w:szCs w:val="24"/>
         </w:rPr>
       </w:pPr>
-      <w:r>
-        <w:rPr>
-          <w:sz w:val="22"/>
-          <w:szCs w:val="24"/>
-        </w:rPr>
-        <w:t xml:space="preserve">Koden som står på formuläret är till för att kunna para ihop svaren med dina/era tidigare svar och därmed kunna mäta resultat av insatsen. </w:t>
-      </w:r>
-    </w:p>
-    <w:p>
-      <w:pPr>
-        <w:rPr>
-          <w:sz w:val="22"/>
-          <w:szCs w:val="24"/>
-        </w:rPr>
-      </w:pPr>
     </w:p>
     <w:p>
       <w:pPr>
@@ -999,7 +965,10 @@
     </w:p>
     <w:p>
       <w:r>
-        <w:t xml:space="preserve">Om du har några frågor om uppföljningen är du välkommen att kontakta din behandlare eller enhetschefen Elin Hall. </w:t>
+        <w:t xml:space="preserve">Om du har några frågor om uppföljningen är du välkommen att kontakta </w:t>
+      </w:r>
+      <w:r>
+        <w:t>öppenvården barn och familj.</w:t>
       </w:r>
     </w:p>
     <w:p>
@@ -1015,56 +984,29 @@
           <w:b/>
         </w:rPr>
       </w:pPr>
-    </w:p>
-    <w:p>
-      <w:pPr>
+      <w:r>
         <w:rPr>
           <w:b/>
         </w:rPr>
-      </w:pPr>
-      <w:r>
+        <w:lastRenderedPageBreak/>
+        <w:t>Med vänlig hälsning</w:t>
+      </w:r>
+    </w:p>
+    <w:p>
+      <w:pPr>
         <w:rPr>
           <w:b/>
         </w:rPr>
-        <w:t>Med vänlig hälsning</w:t>
-      </w:r>
-    </w:p>
-    <w:p>
-      <w:pPr>
+      </w:pPr>
+      <w:r>
         <w:rPr>
           <w:b/>
         </w:rPr>
-      </w:pPr>
-    </w:p>
-    <w:p>
-      <w:pPr>
-        <w:rPr>
-          <w:b/>
-        </w:rPr>
-      </w:pPr>
-      <w:r>
-        <w:rPr>
-          <w:b/>
-        </w:rPr>
         <w:t>Öppenvården Barn och familj, Vallentuna kommun</w:t>
       </w:r>
     </w:p>
     <w:p>
       <w:pPr>
-        <w:spacing w:line="240" w:lineRule="auto"/>
-        <w:rPr>
-          <w:b/>
-        </w:rPr>
-      </w:pPr>
-      <w:r>
-        <w:rPr>
-          <w:b/>
-        </w:rPr>
-        <w:br w:type="page"/>
-      </w:r>
-    </w:p>
-    <w:p>
-      <w:pPr>
         <w:pStyle w:val="Heading1"/>
         <w:rPr>
           <w:sz w:val="32"/>
@@ -1074,11 +1016,16 @@
         <w:rPr>
           <w:sz w:val="32"/>
         </w:rPr>
-        <w:lastRenderedPageBreak/>
         <w:t>Tack för att du hjälper oss att bli bättre!</w:t>
       </w:r>
     </w:p>
     <w:p>
+      <w:pPr>
+        <w:rPr>
+          <w:noProof/>
+          <w:lang w:val="en-US"/>
+        </w:rPr>
+      </w:pPr>
       <w:r>
         <w:rPr>
           <w:noProof/>
@@ -1087,13 +1034,13 @@
           <w:lang w:val="en-US"/>
         </w:rPr>
         <w:drawing>
-          <wp:anchor distT="0" distB="0" distL="114300" distR="114300" simplePos="0" relativeHeight="251665408" behindDoc="1" locked="0" layoutInCell="1" allowOverlap="1">
+          <wp:anchor distT="0" distB="0" distL="114300" distR="114300" simplePos="0" relativeHeight="251668480" behindDoc="1" locked="0" layoutInCell="1" allowOverlap="1" wp14:anchorId="5066A501" wp14:editId="0CD4F7B9">
             <wp:simplePos x="0" y="0"/>
             <wp:positionH relativeFrom="column">
-              <wp:posOffset>-1587</wp:posOffset>
+              <wp:posOffset>0</wp:posOffset>
             </wp:positionH>
             <wp:positionV relativeFrom="paragraph">
-              <wp:posOffset>1905</wp:posOffset>
+              <wp:posOffset>163195</wp:posOffset>
             </wp:positionV>
             <wp:extent cx="1437115" cy="1433513"/>
             <wp:effectExtent l="0" t="0" r="0" b="0"/>
@@ -1144,6 +1091,8 @@
           </wp:anchor>
         </w:drawing>
       </w:r>
+    </w:p>
+    <w:p>
       <w:r>
         <w:rPr>
           <w:sz w:val="22"/>
@@ -1201,6 +1150,10 @@
         </w:rPr>
         <w:t xml:space="preserve">                                 _</w:t>
       </w:r>
+    </w:p>
+    <w:p>
+      <w:bookmarkStart w:id="0" w:name="_GoBack"/>
+      <w:bookmarkEnd w:id="0"/>
     </w:p>
     <w:p/>
     <w:p/>
@@ -1367,21 +1320,6 @@
           <w:szCs w:val="24"/>
         </w:rPr>
       </w:pPr>
-      <w:r>
-        <w:rPr>
-          <w:sz w:val="22"/>
-          <w:szCs w:val="24"/>
-        </w:rPr>
-        <w:t xml:space="preserve">Koden som står på formuläret är till för att kunna para ihop svaren med dina/era tidigare svar och därmed kunna mäta resultat av insatsen. </w:t>
-      </w:r>
-    </w:p>
-    <w:p>
-      <w:pPr>
-        <w:rPr>
-          <w:sz w:val="22"/>
-          <w:szCs w:val="24"/>
-        </w:rPr>
-      </w:pPr>
     </w:p>
     <w:p>
       <w:pPr>
@@ -1488,7 +1426,10 @@
     </w:p>
     <w:p>
       <w:r>
-        <w:t xml:space="preserve">Om du har några frågor om uppföljningen är du välkommen att kontakta din behandlare eller enhetschefen Elin Hall. </w:t>
+        <w:t xml:space="preserve">Om du har några frågor om uppföljningen är du välkommen att kontakta </w:t>
+      </w:r>
+      <w:r>
+        <w:t>öppenvården barn och familj.</w:t>
       </w:r>
     </w:p>
     <w:p>
@@ -1524,26 +1465,12 @@
           <w:b/>
         </w:rPr>
       </w:pPr>
-    </w:p>
-    <w:p>
-      <w:pPr>
+      <w:r>
         <w:rPr>
           <w:b/>
         </w:rPr>
-      </w:pPr>
-      <w:r>
-        <w:rPr>
-          <w:b/>
-        </w:rPr>
         <w:t>Öppenvården Barn och familj, Vallentuna kommun</w:t>
       </w:r>
-    </w:p>
-    <w:p>
-      <w:pPr>
-        <w:rPr>
-          <w:b/>
-        </w:rPr>
-      </w:pPr>
     </w:p>
     <w:sectPr>
       <w:headerReference w:type="default" r:id="rId11"/>
@@ -1613,7 +1540,7 @@
               <w:lang w:val="en-US"/>
             </w:rPr>
             <w:drawing>
-              <wp:anchor distT="0" distB="0" distL="114300" distR="114300" simplePos="0" relativeHeight="251673600" behindDoc="1" locked="0" layoutInCell="1" allowOverlap="1">
+              <wp:anchor distT="0" distB="0" distL="114300" distR="114300" simplePos="0" relativeHeight="251673600" behindDoc="1" locked="0" layoutInCell="1" allowOverlap="1" wp14:anchorId="01F3D5ED" wp14:editId="0262A311">
                 <wp:simplePos x="0" y="0"/>
                 <wp:positionH relativeFrom="column">
                   <wp:posOffset>-3473450</wp:posOffset>
@@ -1665,10 +1592,25 @@
               </wp:anchor>
             </w:drawing>
           </w:r>
+          <w:bookmarkEnd w:id="1"/>
           <w:r>
-            <w:t>Verksamhetens namn</w:t>
+            <w:t>Öppenvården barn och familj</w:t>
           </w:r>
-          <w:bookmarkEnd w:id="1"/>
+        </w:p>
+        <w:p>
+          <w:pPr>
+            <w:pStyle w:val="Versalerfetsidhuvudsidfot"/>
+            <w:spacing w:before="40" w:after="40"/>
+            <w:rPr>
+              <w:b w:val="0"/>
+            </w:rPr>
+          </w:pPr>
+          <w:r>
+            <w:rPr>
+              <w:b w:val="0"/>
+            </w:rPr>
+            <w:t>Växeln: 08-58785000</w:t>
+          </w:r>
         </w:p>
       </w:tc>
       <w:tc>
@@ -1689,7 +1631,7 @@
               <w:lang w:val="en-US"/>
             </w:rPr>
             <w:drawing>
-              <wp:anchor distT="0" distB="0" distL="114300" distR="114300" simplePos="0" relativeHeight="251678720" behindDoc="1" locked="0" layoutInCell="1" allowOverlap="1">
+              <wp:anchor distT="0" distB="0" distL="114300" distR="114300" simplePos="0" relativeHeight="251678720" behindDoc="1" locked="0" layoutInCell="1" allowOverlap="1" wp14:anchorId="1D167EF9" wp14:editId="0311DEFD">
                 <wp:simplePos x="0" y="0"/>
                 <wp:positionH relativeFrom="page">
                   <wp:posOffset>2172237</wp:posOffset>
@@ -1853,12 +1795,11 @@
         <w:p>
           <w:pPr>
             <w:pStyle w:val="Verksamhetsnamn"/>
+            <w:jc w:val="left"/>
           </w:pPr>
-          <w:bookmarkStart w:id="3" w:name="VerksamhetNamn4"/>
           <w:r>
-            <w:t>verksamhets namn</w:t>
+            <w:t>IFO öppenvård, stöd och förebyggande arbete</w:t>
           </w:r>
-          <w:bookmarkEnd w:id="3"/>
         </w:p>
       </w:tc>
     </w:tr>
@@ -1896,14 +1837,14 @@
               <w:lang w:eastAsia="sv-SE"/>
             </w:rPr>
           </w:pPr>
-          <w:bookmarkStart w:id="4" w:name="VerksamhetNamn"/>
+          <w:bookmarkStart w:id="3" w:name="VerksamhetNamn"/>
           <w:r>
             <w:rPr>
               <w:noProof/>
               <w:lang w:val="en-US"/>
             </w:rPr>
             <w:drawing>
-              <wp:anchor distT="0" distB="0" distL="114300" distR="114300" simplePos="0" relativeHeight="251670528" behindDoc="1" locked="0" layoutInCell="1" allowOverlap="1">
+              <wp:anchor distT="0" distB="0" distL="114300" distR="114300" simplePos="0" relativeHeight="251670528" behindDoc="1" locked="0" layoutInCell="1" allowOverlap="1" wp14:anchorId="11280C62" wp14:editId="486FD64E">
                 <wp:simplePos x="0" y="0"/>
                 <wp:positionH relativeFrom="column">
                   <wp:posOffset>-3473450</wp:posOffset>
@@ -1955,7 +1896,7 @@
               </wp:anchor>
             </w:drawing>
           </w:r>
-          <w:bookmarkEnd w:id="4"/>
+          <w:bookmarkEnd w:id="3"/>
           <w:r>
             <w:rPr>
               <w:noProof/>
@@ -1990,7 +1931,7 @@
               <w:lang w:val="en-US"/>
             </w:rPr>
             <w:drawing>
-              <wp:anchor distT="0" distB="0" distL="114300" distR="114300" simplePos="0" relativeHeight="251676672" behindDoc="1" locked="0" layoutInCell="1" allowOverlap="1">
+              <wp:anchor distT="0" distB="0" distL="114300" distR="114300" simplePos="0" relativeHeight="251676672" behindDoc="1" locked="0" layoutInCell="1" allowOverlap="1" wp14:anchorId="057D4BDA" wp14:editId="32D391AF">
                 <wp:simplePos x="0" y="0"/>
                 <wp:positionH relativeFrom="page">
                   <wp:posOffset>2172237</wp:posOffset>
@@ -2056,7 +1997,7 @@
             <w:pStyle w:val="Versalersidhuvudsidfot"/>
             <w:spacing w:before="40" w:after="40"/>
           </w:pPr>
-          <w:bookmarkStart w:id="5" w:name="Footer" w:colFirst="0" w:colLast="0"/>
+          <w:bookmarkStart w:id="4" w:name="Footer" w:colFirst="0" w:colLast="0"/>
           <w:r>
             <w:t>VäxelN: 08-587 850 00</w:t>
           </w:r>
@@ -2076,7 +2017,7 @@
         </w:p>
       </w:tc>
     </w:tr>
-    <w:bookmarkEnd w:id="5"/>
+    <w:bookmarkEnd w:id="4"/>
     <w:tr>
       <w:tc>
         <w:tcPr>
@@ -2224,7 +2165,7 @@
               <w:lang w:val="en-US"/>
             </w:rPr>
             <w:drawing>
-              <wp:anchor distT="0" distB="0" distL="114300" distR="114300" simplePos="0" relativeHeight="251659264" behindDoc="1" locked="0" layoutInCell="1" allowOverlap="1">
+              <wp:anchor distT="0" distB="0" distL="114300" distR="114300" simplePos="0" relativeHeight="251659264" behindDoc="1" locked="0" layoutInCell="1" allowOverlap="1" wp14:anchorId="0C1099EC" wp14:editId="73EDB98A">
                 <wp:simplePos x="0" y="0"/>
                 <wp:positionH relativeFrom="column">
                   <wp:posOffset>-2187575</wp:posOffset>
@@ -2303,7 +2244,7 @@
             <w:rPr>
               <w:noProof/>
             </w:rPr>
-            <w:t>6</w:t>
+            <w:t>3</w:t>
           </w:r>
           <w:r>
             <w:rPr>
@@ -2336,7 +2277,7 @@
             <w:rPr>
               <w:noProof/>
             </w:rPr>
-            <w:t>6</w:t>
+            <w:t>4</w:t>
           </w:r>
           <w:r>
             <w:rPr>
@@ -2409,8 +2350,8 @@
       <w:tblLook w:val="04A0" w:firstRow="1" w:lastRow="0" w:firstColumn="1" w:lastColumn="0" w:noHBand="0" w:noVBand="1"/>
     </w:tblPr>
     <w:tblGrid>
-      <w:gridCol w:w="3792"/>
-      <w:gridCol w:w="3804"/>
+      <w:gridCol w:w="3794"/>
+      <w:gridCol w:w="3802"/>
     </w:tblGrid>
     <w:tr>
       <w:tc>
@@ -2427,7 +2368,7 @@
               <w:lang w:val="en-US"/>
             </w:rPr>
             <w:drawing>
-              <wp:anchor distT="0" distB="0" distL="114300" distR="114300" simplePos="0" relativeHeight="251668480" behindDoc="1" locked="0" layoutInCell="1" allowOverlap="1">
+              <wp:anchor distT="0" distB="0" distL="114300" distR="114300" simplePos="0" relativeHeight="251668480" behindDoc="1" locked="0" layoutInCell="1" allowOverlap="1" wp14:anchorId="5FA43526" wp14:editId="3997D736">
                 <wp:simplePos x="0" y="0"/>
                 <wp:positionH relativeFrom="column">
                   <wp:posOffset>-2187575</wp:posOffset>
@@ -2492,7 +2433,7 @@
             <w:jc w:val="right"/>
           </w:pPr>
           <w:r>
-            <w:t>{date}</w:t>
+            <w:t>2023-09-01</w:t>
           </w:r>
         </w:p>
       </w:tc>
@@ -2562,7 +2503,7 @@
             <w:rPr>
               <w:noProof/>
             </w:rPr>
-            <w:t>6</w:t>
+            <w:t>4</w:t>
           </w:r>
           <w:r>
             <w:rPr>
@@ -2852,7 +2793,7 @@
     <w:pPrDefault/>
   </w:docDefaults>
   <w:latentStyles w:defLockedState="0" w:defUIPriority="99" w:defSemiHidden="0" w:defUnhideWhenUsed="0" w:defQFormat="0" w:count="371">
-    <w:lsdException w:name="Normal" w:uiPriority="1" w:qFormat="1"/>
+    <w:lsdException w:name="Normal" w:uiPriority="0" w:qFormat="1"/>
     <w:lsdException w:name="heading 1" w:uiPriority="0" w:qFormat="1"/>
     <w:lsdException w:name="heading 2" w:semiHidden="1" w:uiPriority="9" w:unhideWhenUsed="1" w:qFormat="1"/>
     <w:lsdException w:name="heading 3" w:semiHidden="1" w:uiPriority="9" w:unhideWhenUsed="1" w:qFormat="1"/>
@@ -3228,7 +3169,7 @@
     <w:name w:val="Normal"/>
     <w:uiPriority w:val="1"/>
     <w:qFormat/>
-    <w:rsid w:val="00D365D3"/>
+    <w:rsid w:val="004A340C"/>
     <w:pPr>
       <w:spacing w:line="260" w:lineRule="atLeast"/>
     </w:pPr>
@@ -3903,7 +3844,7 @@
 </file>
 
 <file path=customXml/itemProps1.xml><?xml version="1.0" encoding="utf-8"?>
-<ds:datastoreItem xmlns:ds="http://schemas.openxmlformats.org/officeDocument/2006/customXml" ds:itemID="{90D0590E-F1EB-4D25-86E7-12FD585030B0}">
+<ds:datastoreItem xmlns:ds="http://schemas.openxmlformats.org/officeDocument/2006/customXml" ds:itemID="{229A6FA1-D0D1-4450-9AF5-2790C1835807}">
   <ds:schemaRefs>
     <ds:schemaRef ds:uri="http://schemas.openxmlformats.org/officeDocument/2006/bibliography"/>
   </ds:schemaRefs>

</xml_diff>

<commit_message>
complete doc qr code
</commit_message>
<xml_diff>
--- a/src/core/resources/template1.docx
+++ b/src/core/resources/template1.docx
@@ -26,23 +26,21 @@
       <w:r>
         <w:rPr>
           <w:noProof/>
-          <w:sz w:val="22"/>
-          <w:u w:val="single"/>
           <w:lang w:val="en-US"/>
         </w:rPr>
         <w:drawing>
-          <wp:anchor distT="0" distB="0" distL="114300" distR="114300" simplePos="0" relativeHeight="251664384" behindDoc="0" locked="0" layoutInCell="1" allowOverlap="1" wp14:anchorId="2951EEC9" wp14:editId="47425096">
+          <wp:anchor distT="0" distB="0" distL="114300" distR="114300" simplePos="0" relativeHeight="251669504" behindDoc="0" locked="0" layoutInCell="1" allowOverlap="1" wp14:anchorId="7352D575" wp14:editId="5A3D2F08">
             <wp:simplePos x="0" y="0"/>
             <wp:positionH relativeFrom="column">
-              <wp:posOffset>0</wp:posOffset>
+              <wp:posOffset>-483</wp:posOffset>
             </wp:positionH>
             <wp:positionV relativeFrom="paragraph">
-              <wp:posOffset>170180</wp:posOffset>
+              <wp:posOffset>584</wp:posOffset>
             </wp:positionV>
-            <wp:extent cx="1462087" cy="1458432"/>
-            <wp:effectExtent l="0" t="0" r="5080" b="8890"/>
+            <wp:extent cx="1495858" cy="1499616"/>
+            <wp:effectExtent l="0" t="0" r="9525" b="5715"/>
             <wp:wrapSquare wrapText="bothSides"/>
-            <wp:docPr id="4" name="Picture 4"/>
+            <wp:docPr id="3" name="Picture 3"/>
             <wp:cNvGraphicFramePr>
               <a:graphicFrameLocks xmlns:a="http://schemas.openxmlformats.org/drawingml/2006/main" noChangeAspect="1"/>
             </wp:cNvGraphicFramePr>
@@ -50,7 +48,7 @@
               <a:graphicData uri="http://schemas.openxmlformats.org/drawingml/2006/picture">
                 <pic:pic xmlns:pic="http://schemas.openxmlformats.org/drawingml/2006/picture">
                   <pic:nvPicPr>
-                    <pic:cNvPr id="4" name="Screenshot_44.png"/>
+                    <pic:cNvPr id="1" name=""/>
                     <pic:cNvPicPr/>
                   </pic:nvPicPr>
                   <pic:blipFill>
@@ -68,7 +66,7 @@
                   <pic:spPr>
                     <a:xfrm>
                       <a:off x="0" y="0"/>
-                      <a:ext cx="1462087" cy="1458432"/>
+                      <a:ext cx="1495858" cy="1499616"/>
                     </a:xfrm>
                     <a:prstGeom prst="rect">
                       <a:avLst/>
@@ -509,21 +507,21 @@
         <w:rPr>
           <w:b/>
         </w:rPr>
+        <w:t>Öppenvården Barn och familj, Vallentuna kommun</w:t>
+      </w:r>
+    </w:p>
+    <w:p>
+      <w:pPr>
+        <w:pStyle w:val="Heading1"/>
+        <w:rPr>
+          <w:sz w:val="32"/>
+        </w:rPr>
+      </w:pPr>
+      <w:r>
+        <w:rPr>
+          <w:sz w:val="32"/>
+        </w:rPr>
         <w:lastRenderedPageBreak/>
-        <w:t>Öppenvården Barn och familj, Vallentuna kommun</w:t>
-      </w:r>
-    </w:p>
-    <w:p>
-      <w:pPr>
-        <w:pStyle w:val="Heading1"/>
-        <w:rPr>
-          <w:sz w:val="32"/>
-        </w:rPr>
-      </w:pPr>
-      <w:r>
-        <w:rPr>
-          <w:sz w:val="32"/>
-        </w:rPr>
         <w:t>Tack för att du hjälper oss att bli bättre!</w:t>
       </w:r>
     </w:p>
@@ -537,30 +535,21 @@
       <w:r>
         <w:rPr>
           <w:noProof/>
-          <w:sz w:val="32"/>
           <w:lang w:val="en-US"/>
         </w:rPr>
         <w:drawing>
-          <wp:anchor distT="0" distB="0" distL="114300" distR="114300" simplePos="0" relativeHeight="251666432" behindDoc="1" locked="0" layoutInCell="1" allowOverlap="1" wp14:anchorId="4DA1B111" wp14:editId="4F12B5DD">
+          <wp:anchor distT="0" distB="0" distL="114300" distR="114300" simplePos="0" relativeHeight="251670528" behindDoc="0" locked="0" layoutInCell="1" allowOverlap="1" wp14:anchorId="665C1925" wp14:editId="765C1DDA">
             <wp:simplePos x="0" y="0"/>
             <wp:positionH relativeFrom="column">
-              <wp:posOffset>0</wp:posOffset>
+              <wp:posOffset>-483</wp:posOffset>
             </wp:positionH>
             <wp:positionV relativeFrom="paragraph">
-              <wp:posOffset>163195</wp:posOffset>
+              <wp:posOffset>-2362</wp:posOffset>
             </wp:positionV>
-            <wp:extent cx="1471612" cy="1471612"/>
-            <wp:effectExtent l="0" t="0" r="0" b="0"/>
-            <wp:wrapTight wrapText="bothSides">
-              <wp:wrapPolygon edited="0">
-                <wp:start x="0" y="0"/>
-                <wp:lineTo x="0" y="21255"/>
-                <wp:lineTo x="21255" y="21255"/>
-                <wp:lineTo x="21255" y="0"/>
-                <wp:lineTo x="0" y="0"/>
-              </wp:wrapPolygon>
-            </wp:wrapTight>
-            <wp:docPr id="5" name="Picture 5"/>
+            <wp:extent cx="1499616" cy="1499616"/>
+            <wp:effectExtent l="0" t="0" r="5715" b="5715"/>
+            <wp:wrapSquare wrapText="bothSides"/>
+            <wp:docPr id="4" name="Picture 4"/>
             <wp:cNvGraphicFramePr>
               <a:graphicFrameLocks xmlns:a="http://schemas.openxmlformats.org/drawingml/2006/main" noChangeAspect="1"/>
             </wp:cNvGraphicFramePr>
@@ -568,7 +557,7 @@
               <a:graphicData uri="http://schemas.openxmlformats.org/drawingml/2006/picture">
                 <pic:pic xmlns:pic="http://schemas.openxmlformats.org/drawingml/2006/picture">
                   <pic:nvPicPr>
-                    <pic:cNvPr id="5" name="Screenshot_45.png"/>
+                    <pic:cNvPr id="1" name=""/>
                     <pic:cNvPicPr/>
                   </pic:nvPicPr>
                   <pic:blipFill>
@@ -586,7 +575,7 @@
                   <pic:spPr>
                     <a:xfrm>
                       <a:off x="0" y="0"/>
-                      <a:ext cx="1471612" cy="1471612"/>
+                      <a:ext cx="1499616" cy="1499616"/>
                     </a:xfrm>
                     <a:prstGeom prst="rect">
                       <a:avLst/>
@@ -988,34 +977,34 @@
         <w:rPr>
           <w:b/>
         </w:rPr>
+        <w:t>Med vänlig hälsning</w:t>
+      </w:r>
+    </w:p>
+    <w:p>
+      <w:pPr>
+        <w:rPr>
+          <w:b/>
+        </w:rPr>
+      </w:pPr>
+      <w:r>
+        <w:rPr>
+          <w:b/>
+        </w:rPr>
+        <w:t>Öppenvården Barn och familj, Vallentuna kommun</w:t>
+      </w:r>
+    </w:p>
+    <w:p>
+      <w:pPr>
+        <w:pStyle w:val="Heading1"/>
+        <w:rPr>
+          <w:sz w:val="32"/>
+        </w:rPr>
+      </w:pPr>
+      <w:r>
+        <w:rPr>
+          <w:sz w:val="32"/>
+        </w:rPr>
         <w:lastRenderedPageBreak/>
-        <w:t>Med vänlig hälsning</w:t>
-      </w:r>
-    </w:p>
-    <w:p>
-      <w:pPr>
-        <w:rPr>
-          <w:b/>
-        </w:rPr>
-      </w:pPr>
-      <w:r>
-        <w:rPr>
-          <w:b/>
-        </w:rPr>
-        <w:t>Öppenvården Barn och familj, Vallentuna kommun</w:t>
-      </w:r>
-    </w:p>
-    <w:p>
-      <w:pPr>
-        <w:pStyle w:val="Heading1"/>
-        <w:rPr>
-          <w:sz w:val="32"/>
-        </w:rPr>
-      </w:pPr>
-      <w:r>
-        <w:rPr>
-          <w:sz w:val="32"/>
-        </w:rPr>
         <w:t>Tack för att du hjälper oss att bli bättre!</w:t>
       </w:r>
     </w:p>
@@ -1029,31 +1018,21 @@
       <w:r>
         <w:rPr>
           <w:noProof/>
-          <w:sz w:val="22"/>
-          <w:u w:val="single"/>
           <w:lang w:val="en-US"/>
         </w:rPr>
         <w:drawing>
-          <wp:anchor distT="0" distB="0" distL="114300" distR="114300" simplePos="0" relativeHeight="251668480" behindDoc="1" locked="0" layoutInCell="1" allowOverlap="1" wp14:anchorId="5066A501" wp14:editId="0CD4F7B9">
+          <wp:anchor distT="0" distB="0" distL="114300" distR="114300" simplePos="0" relativeHeight="251671552" behindDoc="0" locked="0" layoutInCell="1" allowOverlap="1" wp14:anchorId="6254FD92" wp14:editId="77626084">
             <wp:simplePos x="0" y="0"/>
             <wp:positionH relativeFrom="column">
-              <wp:posOffset>0</wp:posOffset>
+              <wp:posOffset>-483</wp:posOffset>
             </wp:positionH>
             <wp:positionV relativeFrom="paragraph">
-              <wp:posOffset>163195</wp:posOffset>
+              <wp:posOffset>-2362</wp:posOffset>
             </wp:positionV>
-            <wp:extent cx="1437115" cy="1433513"/>
-            <wp:effectExtent l="0" t="0" r="0" b="0"/>
-            <wp:wrapTight wrapText="bothSides">
-              <wp:wrapPolygon edited="0">
-                <wp:start x="0" y="0"/>
-                <wp:lineTo x="0" y="21246"/>
-                <wp:lineTo x="21190" y="21246"/>
-                <wp:lineTo x="21190" y="0"/>
-                <wp:lineTo x="0" y="0"/>
-              </wp:wrapPolygon>
-            </wp:wrapTight>
-            <wp:docPr id="9" name="Picture 9"/>
+            <wp:extent cx="1495848" cy="1499616"/>
+            <wp:effectExtent l="0" t="0" r="9525" b="5715"/>
+            <wp:wrapSquare wrapText="bothSides"/>
+            <wp:docPr id="6" name="Picture 6"/>
             <wp:cNvGraphicFramePr>
               <a:graphicFrameLocks xmlns:a="http://schemas.openxmlformats.org/drawingml/2006/main" noChangeAspect="1"/>
             </wp:cNvGraphicFramePr>
@@ -1061,7 +1040,7 @@
               <a:graphicData uri="http://schemas.openxmlformats.org/drawingml/2006/picture">
                 <pic:pic xmlns:pic="http://schemas.openxmlformats.org/drawingml/2006/picture">
                   <pic:nvPicPr>
-                    <pic:cNvPr id="9" name="Screenshot_43.png"/>
+                    <pic:cNvPr id="1" name=""/>
                     <pic:cNvPicPr/>
                   </pic:nvPicPr>
                   <pic:blipFill>
@@ -1079,7 +1058,7 @@
                   <pic:spPr>
                     <a:xfrm>
                       <a:off x="0" y="0"/>
-                      <a:ext cx="1437115" cy="1433513"/>
+                      <a:ext cx="1495848" cy="1499616"/>
                     </a:xfrm>
                     <a:prstGeom prst="rect">
                       <a:avLst/>
@@ -1151,6 +1130,8 @@
         <w:t xml:space="preserve">                                 _</w:t>
       </w:r>
     </w:p>
+    <w:p/>
+    <w:p/>
     <w:p>
       <w:bookmarkStart w:id="0" w:name="_GoBack"/>
       <w:bookmarkEnd w:id="0"/>
@@ -1159,8 +1140,6 @@
     <w:p/>
     <w:p/>
     <w:p/>
-    <w:p/>
-    <w:p/>
     <w:p>
       <w:pPr>
         <w:rPr>
@@ -1469,6 +1448,7 @@
         <w:rPr>
           <w:b/>
         </w:rPr>
+        <w:lastRenderedPageBreak/>
         <w:t>Öppenvården Barn och familj, Vallentuna kommun</w:t>
       </w:r>
     </w:p>
@@ -3844,7 +3824,7 @@
 </file>
 
 <file path=customXml/itemProps1.xml><?xml version="1.0" encoding="utf-8"?>
-<ds:datastoreItem xmlns:ds="http://schemas.openxmlformats.org/officeDocument/2006/customXml" ds:itemID="{229A6FA1-D0D1-4450-9AF5-2790C1835807}">
+<ds:datastoreItem xmlns:ds="http://schemas.openxmlformats.org/officeDocument/2006/customXml" ds:itemID="{CA0B7E7A-70A7-425C-A214-3F9B8305572F}">
   <ds:schemaRefs>
     <ds:schemaRef ds:uri="http://schemas.openxmlformats.org/officeDocument/2006/bibliography"/>
   </ds:schemaRefs>

</xml_diff>